<commit_message>
GPS and CDEC helper functions
20mm.R = removed the float fix, deciding to simply let the computer deal with the conversion of single to double to be consistent across operations.

20mm_QAQC.R simplified the code to remove functions within the code itself. These have been moved to separate scripts

Added cdec and gps helper functions.

Added a set up guide for proxy and git set up.
</commit_message>
<xml_diff>
--- a/SetupGuide.docx
+++ b/SetupGuide.docx
@@ -351,13 +351,13 @@
         </w:rPr>
         <w:t xml:space="preserve">setx https_proxy </w:t>
       </w:r>
-      <w:hyperlink r:id="rId9" w:tgtFrame="_blank" w:tooltip="https://cdfwproxy.ad.dfg.ca.gov:8080/" w:history="1">
+      <w:hyperlink r:id="rId9" w:history="1">
         <w:r>
           <w:rPr>
             <w:rStyle w:val="Hyperlink"/>
             <w:rFonts w:ascii="Arial" w:hAnsi="Arial" w:cs="Arial"/>
           </w:rPr>
-          <w:t>https://CDFWProxy.ad.dfg.ca.gov:8080</w:t>
+          <w:t>http://CDFWProxy.ad.dfg.ca.gov:8080</w:t>
         </w:r>
       </w:hyperlink>
     </w:p>
@@ -2294,6 +2294,7 @@
   <w:style w:type="character" w:default="1" w:styleId="DefaultParagraphFont">
     <w:name w:val="Default Paragraph Font"/>
     <w:uiPriority w:val="1"/>
+    <w:semiHidden/>
     <w:unhideWhenUsed/>
   </w:style>
   <w:style w:type="table" w:default="1" w:styleId="TableNormal">

</xml_diff>

<commit_message>
SLS instructions and metadata updates
Including an instruction document to introduce users on how to use this workflow.

Updated metadata to be more in line with SKT. Still needs a bit of work. Awaiting Vanessa to update changes to protocols for 2023 season

Checked all code so far. Good so far. cdecHelper script, the right join into the pullCDEC df needing 'relationship = "many-to-many"' is indeed required.
</commit_message>
<xml_diff>
--- a/SetupGuide.docx
+++ b/SetupGuide.docx
@@ -1,6 +1,6 @@
 
 <file path=word/document.xml><?xml version="1.0" encoding="utf-8"?>
-<w:document xmlns:wpc="http://schemas.microsoft.com/office/word/2010/wordprocessingCanvas" xmlns:cx="http://schemas.microsoft.com/office/drawing/2014/chartex" xmlns:cx1="http://schemas.microsoft.com/office/drawing/2015/9/8/chartex" xmlns:cx2="http://schemas.microsoft.com/office/drawing/2015/10/21/chartex" xmlns:cx3="http://schemas.microsoft.com/office/drawing/2016/5/9/chartex" xmlns:cx4="http://schemas.microsoft.com/office/drawing/2016/5/10/chartex" xmlns:cx5="http://schemas.microsoft.com/office/drawing/2016/5/11/chartex" xmlns:cx6="http://schemas.microsoft.com/office/drawing/2016/5/12/chartex" xmlns:cx7="http://schemas.microsoft.com/office/drawing/2016/5/13/chartex" xmlns:cx8="http://schemas.microsoft.com/office/drawing/2016/5/14/chartex" xmlns:mc="http://schemas.openxmlformats.org/markup-compatibility/2006" xmlns:aink="http://schemas.microsoft.com/office/drawing/2016/ink" xmlns:am3d="http://schemas.microsoft.com/office/drawing/2017/model3d" xmlns:o="urn:schemas-microsoft-com:office:office" xmlns:oel="http://schemas.microsoft.com/office/2019/extlst" xmlns:r="http://schemas.openxmlformats.org/officeDocument/2006/relationships" xmlns:m="http://schemas.openxmlformats.org/officeDocument/2006/math" xmlns:v="urn:schemas-microsoft-com:vml" xmlns:wp14="http://schemas.microsoft.com/office/word/2010/wordprocessingDrawing" xmlns:wp="http://schemas.openxmlformats.org/drawingml/2006/wordprocessingDrawing" xmlns:w10="urn:schemas-microsoft-com:office:word" xmlns:w="http://schemas.openxmlformats.org/wordprocessingml/2006/main" xmlns:w14="http://schemas.microsoft.com/office/word/2010/wordml" xmlns:w15="http://schemas.microsoft.com/office/word/2012/wordml" xmlns:w16cex="http://schemas.microsoft.com/office/word/2018/wordml/cex" xmlns:w16cid="http://schemas.microsoft.com/office/word/2016/wordml/cid" xmlns:w16="http://schemas.microsoft.com/office/word/2018/wordml" xmlns:w16sdtdh="http://schemas.microsoft.com/office/word/2020/wordml/sdtdatahash" xmlns:w16se="http://schemas.microsoft.com/office/word/2015/wordml/symex" xmlns:wpg="http://schemas.microsoft.com/office/word/2010/wordprocessingGroup" xmlns:wpi="http://schemas.microsoft.com/office/word/2010/wordprocessingInk" xmlns:wne="http://schemas.microsoft.com/office/word/2006/wordml" xmlns:wps="http://schemas.microsoft.com/office/word/2010/wordprocessingShape" mc:Ignorable="w14 w15 w16se w16cid w16 w16cex w16sdtdh wp14">
+<w:document xmlns:wpc="http://schemas.microsoft.com/office/word/2010/wordprocessingCanvas" xmlns:cx="http://schemas.microsoft.com/office/drawing/2014/chartex" xmlns:cx1="http://schemas.microsoft.com/office/drawing/2015/9/8/chartex" xmlns:cx2="http://schemas.microsoft.com/office/drawing/2015/10/21/chartex" xmlns:cx3="http://schemas.microsoft.com/office/drawing/2016/5/9/chartex" xmlns:cx4="http://schemas.microsoft.com/office/drawing/2016/5/10/chartex" xmlns:cx5="http://schemas.microsoft.com/office/drawing/2016/5/11/chartex" xmlns:cx6="http://schemas.microsoft.com/office/drawing/2016/5/12/chartex" xmlns:cx7="http://schemas.microsoft.com/office/drawing/2016/5/13/chartex" xmlns:cx8="http://schemas.microsoft.com/office/drawing/2016/5/14/chartex" xmlns:mc="http://schemas.openxmlformats.org/markup-compatibility/2006" xmlns:aink="http://schemas.microsoft.com/office/drawing/2016/ink" xmlns:am3d="http://schemas.microsoft.com/office/drawing/2017/model3d" xmlns:o="urn:schemas-microsoft-com:office:office" xmlns:oel="http://schemas.microsoft.com/office/2019/extlst" xmlns:r="http://schemas.openxmlformats.org/officeDocument/2006/relationships" xmlns:m="http://schemas.openxmlformats.org/officeDocument/2006/math" xmlns:v="urn:schemas-microsoft-com:vml" xmlns:wp14="http://schemas.microsoft.com/office/word/2010/wordprocessingDrawing" xmlns:wp="http://schemas.openxmlformats.org/drawingml/2006/wordprocessingDrawing" xmlns:w10="urn:schemas-microsoft-com:office:word" xmlns:w="http://schemas.openxmlformats.org/wordprocessingml/2006/main" xmlns:w14="http://schemas.microsoft.com/office/word/2010/wordml" xmlns:w15="http://schemas.microsoft.com/office/word/2012/wordml" xmlns:w16cex="http://schemas.microsoft.com/office/word/2018/wordml/cex" xmlns:w16cid="http://schemas.microsoft.com/office/word/2016/wordml/cid" xmlns:w16="http://schemas.microsoft.com/office/word/2018/wordml" xmlns:w16du="http://schemas.microsoft.com/office/word/2023/wordml/word16du" xmlns:w16sdtdh="http://schemas.microsoft.com/office/word/2020/wordml/sdtdatahash" xmlns:w16se="http://schemas.microsoft.com/office/word/2015/wordml/symex" xmlns:wpg="http://schemas.microsoft.com/office/word/2010/wordprocessingGroup" xmlns:wpi="http://schemas.microsoft.com/office/word/2010/wordprocessingInk" xmlns:wne="http://schemas.microsoft.com/office/word/2006/wordml" xmlns:wps="http://schemas.microsoft.com/office/word/2010/wordprocessingShape" mc:Ignorable="w14 w15 w16se w16cid w16 w16cex w16sdtdh wp14">
   <w:body>
     <w:p>
       <w:pPr>
@@ -39,8 +39,16 @@
         <w:rPr>
           <w:rFonts w:ascii="Arial" w:hAnsi="Arial" w:cs="Arial"/>
         </w:rPr>
-        <w:t>Exit R/RStudio if you have it opened</w:t>
-      </w:r>
+        <w:t xml:space="preserve">Exit R/RStudio if you have it </w:t>
+      </w:r>
+      <w:proofErr w:type="gramStart"/>
+      <w:r>
+        <w:rPr>
+          <w:rFonts w:ascii="Arial" w:hAnsi="Arial" w:cs="Arial"/>
+        </w:rPr>
+        <w:t>opened</w:t>
+      </w:r>
+      <w:proofErr w:type="gramEnd"/>
     </w:p>
     <w:p>
       <w:pPr>
@@ -57,7 +65,29 @@
         <w:rPr>
           <w:rFonts w:ascii="Arial" w:hAnsi="Arial" w:cs="Arial"/>
         </w:rPr>
-        <w:t>Set up your “.Renviron” text file</w:t>
+        <w:t xml:space="preserve">Set up your </w:t>
+      </w:r>
+      <w:proofErr w:type="gramStart"/>
+      <w:r>
+        <w:rPr>
+          <w:rFonts w:ascii="Arial" w:hAnsi="Arial" w:cs="Arial"/>
+        </w:rPr>
+        <w:t>“.</w:t>
+      </w:r>
+      <w:proofErr w:type="spellStart"/>
+      <w:r>
+        <w:rPr>
+          <w:rFonts w:ascii="Arial" w:hAnsi="Arial" w:cs="Arial"/>
+        </w:rPr>
+        <w:t>Renviron</w:t>
+      </w:r>
+      <w:proofErr w:type="spellEnd"/>
+      <w:proofErr w:type="gramEnd"/>
+      <w:r>
+        <w:rPr>
+          <w:rFonts w:ascii="Arial" w:hAnsi="Arial" w:cs="Arial"/>
+        </w:rPr>
+        <w:t>” text file</w:t>
       </w:r>
     </w:p>
     <w:p>
@@ -75,8 +105,16 @@
         <w:rPr>
           <w:rFonts w:ascii="Arial" w:hAnsi="Arial" w:cs="Arial"/>
         </w:rPr>
-        <w:t>If you have installed R into its default path, this text file should be located in your “Documents” folder in Windows</w:t>
-      </w:r>
+        <w:t xml:space="preserve">If you have installed R into its default path, this text file should be located in your “Documents” folder in </w:t>
+      </w:r>
+      <w:proofErr w:type="gramStart"/>
+      <w:r>
+        <w:rPr>
+          <w:rFonts w:ascii="Arial" w:hAnsi="Arial" w:cs="Arial"/>
+        </w:rPr>
+        <w:t>Windows</w:t>
+      </w:r>
+      <w:proofErr w:type="gramEnd"/>
     </w:p>
     <w:p>
       <w:pPr>
@@ -160,11 +198,19 @@
           <w:rFonts w:ascii="Arial" w:hAnsi="Arial" w:cs="Arial"/>
         </w:rPr>
       </w:pPr>
-      <w:r>
-        <w:rPr>
-          <w:rFonts w:ascii="Arial" w:hAnsi="Arial" w:cs="Arial"/>
-        </w:rPr>
-        <w:t>http_proxy=http://cdfwproxy.ad.dfg.ca.gov:8080</w:t>
+      <w:proofErr w:type="spellStart"/>
+      <w:r>
+        <w:rPr>
+          <w:rFonts w:ascii="Arial" w:hAnsi="Arial" w:cs="Arial"/>
+        </w:rPr>
+        <w:t>http_proxy</w:t>
+      </w:r>
+      <w:proofErr w:type="spellEnd"/>
+      <w:r>
+        <w:rPr>
+          <w:rFonts w:ascii="Arial" w:hAnsi="Arial" w:cs="Arial"/>
+        </w:rPr>
+        <w:t>=http://cdfwproxy.ad.dfg.ca.gov:8080</w:t>
       </w:r>
     </w:p>
     <w:p>
@@ -178,11 +224,19 @@
           <w:rFonts w:ascii="Arial" w:hAnsi="Arial" w:cs="Arial"/>
         </w:rPr>
       </w:pPr>
-      <w:r>
-        <w:rPr>
-          <w:rFonts w:ascii="Arial" w:hAnsi="Arial" w:cs="Arial"/>
-        </w:rPr>
-        <w:t>https_proxy=http://cdfwproxy.ad.dfg.ca.gov:8080</w:t>
+      <w:proofErr w:type="spellStart"/>
+      <w:r>
+        <w:rPr>
+          <w:rFonts w:ascii="Arial" w:hAnsi="Arial" w:cs="Arial"/>
+        </w:rPr>
+        <w:t>https_proxy</w:t>
+      </w:r>
+      <w:proofErr w:type="spellEnd"/>
+      <w:r>
+        <w:rPr>
+          <w:rFonts w:ascii="Arial" w:hAnsi="Arial" w:cs="Arial"/>
+        </w:rPr>
+        <w:t>=http://cdfwproxy.ad.dfg.ca.gov:8080</w:t>
       </w:r>
     </w:p>
     <w:p>
@@ -200,7 +254,29 @@
         <w:rPr>
           <w:rFonts w:ascii="Arial" w:hAnsi="Arial" w:cs="Arial"/>
         </w:rPr>
-        <w:t>Exit and save the file, making sure of the “.Renviron” file name</w:t>
+        <w:t xml:space="preserve">Exit and save the file, making sure of the </w:t>
+      </w:r>
+      <w:proofErr w:type="gramStart"/>
+      <w:r>
+        <w:rPr>
+          <w:rFonts w:ascii="Arial" w:hAnsi="Arial" w:cs="Arial"/>
+        </w:rPr>
+        <w:t>“.</w:t>
+      </w:r>
+      <w:proofErr w:type="spellStart"/>
+      <w:r>
+        <w:rPr>
+          <w:rFonts w:ascii="Arial" w:hAnsi="Arial" w:cs="Arial"/>
+        </w:rPr>
+        <w:t>Renviron</w:t>
+      </w:r>
+      <w:proofErr w:type="spellEnd"/>
+      <w:proofErr w:type="gramEnd"/>
+      <w:r>
+        <w:rPr>
+          <w:rFonts w:ascii="Arial" w:hAnsi="Arial" w:cs="Arial"/>
+        </w:rPr>
+        <w:t>” file name</w:t>
       </w:r>
     </w:p>
     <w:p>
@@ -218,8 +294,16 @@
         <w:rPr>
           <w:rFonts w:ascii="Arial" w:hAnsi="Arial" w:cs="Arial"/>
         </w:rPr>
-        <w:t>Set up your windows environment</w:t>
-      </w:r>
+        <w:t xml:space="preserve">Set up your windows </w:t>
+      </w:r>
+      <w:proofErr w:type="gramStart"/>
+      <w:r>
+        <w:rPr>
+          <w:rFonts w:ascii="Arial" w:hAnsi="Arial" w:cs="Arial"/>
+        </w:rPr>
+        <w:t>environment</w:t>
+      </w:r>
+      <w:proofErr w:type="gramEnd"/>
     </w:p>
     <w:p>
       <w:pPr>
@@ -232,11 +316,19 @@
           <w:rFonts w:ascii="Arial" w:hAnsi="Arial" w:cs="Arial"/>
         </w:rPr>
       </w:pPr>
-      <w:r>
-        <w:rPr>
-          <w:rFonts w:ascii="Arial" w:hAnsi="Arial" w:cs="Arial"/>
-        </w:rPr>
-        <w:t>Open up your command prompt via:</w:t>
+      <w:proofErr w:type="gramStart"/>
+      <w:r>
+        <w:rPr>
+          <w:rFonts w:ascii="Arial" w:hAnsi="Arial" w:cs="Arial"/>
+        </w:rPr>
+        <w:t>Open up</w:t>
+      </w:r>
+      <w:proofErr w:type="gramEnd"/>
+      <w:r>
+        <w:rPr>
+          <w:rFonts w:ascii="Arial" w:hAnsi="Arial" w:cs="Arial"/>
+        </w:rPr>
+        <w:t xml:space="preserve"> your command prompt via:</w:t>
       </w:r>
     </w:p>
     <w:p>
@@ -254,8 +346,16 @@
         <w:rPr>
           <w:rFonts w:ascii="Arial" w:hAnsi="Arial" w:cs="Arial"/>
         </w:rPr>
-        <w:t>Windows key + R to open the Run window</w:t>
-      </w:r>
+        <w:t xml:space="preserve">Windows key + R to open the Run </w:t>
+      </w:r>
+      <w:proofErr w:type="gramStart"/>
+      <w:r>
+        <w:rPr>
+          <w:rFonts w:ascii="Arial" w:hAnsi="Arial" w:cs="Arial"/>
+        </w:rPr>
+        <w:t>window</w:t>
+      </w:r>
+      <w:proofErr w:type="gramEnd"/>
     </w:p>
     <w:p>
       <w:pPr>
@@ -272,14 +372,36 @@
         <w:rPr>
           <w:rFonts w:ascii="Arial" w:hAnsi="Arial" w:cs="Arial"/>
         </w:rPr>
-        <w:t>Type in “cmd”</w:t>
-      </w:r>
-      <w:r>
-        <w:rPr>
-          <w:rFonts w:ascii="Arial" w:hAnsi="Arial" w:cs="Arial"/>
-        </w:rPr>
-        <w:t xml:space="preserve"> and open the command prompt</w:t>
-      </w:r>
+        <w:t>Type in “</w:t>
+      </w:r>
+      <w:proofErr w:type="spellStart"/>
+      <w:r>
+        <w:rPr>
+          <w:rFonts w:ascii="Arial" w:hAnsi="Arial" w:cs="Arial"/>
+        </w:rPr>
+        <w:t>cmd</w:t>
+      </w:r>
+      <w:proofErr w:type="spellEnd"/>
+      <w:r>
+        <w:rPr>
+          <w:rFonts w:ascii="Arial" w:hAnsi="Arial" w:cs="Arial"/>
+        </w:rPr>
+        <w:t>”</w:t>
+      </w:r>
+      <w:r>
+        <w:rPr>
+          <w:rFonts w:ascii="Arial" w:hAnsi="Arial" w:cs="Arial"/>
+        </w:rPr>
+        <w:t xml:space="preserve"> and open the command </w:t>
+      </w:r>
+      <w:proofErr w:type="gramStart"/>
+      <w:r>
+        <w:rPr>
+          <w:rFonts w:ascii="Arial" w:hAnsi="Arial" w:cs="Arial"/>
+        </w:rPr>
+        <w:t>prompt</w:t>
+      </w:r>
+      <w:proofErr w:type="gramEnd"/>
     </w:p>
     <w:p>
       <w:pPr>
@@ -310,11 +432,33 @@
           <w:rFonts w:ascii="Arial" w:hAnsi="Arial" w:cs="Arial"/>
         </w:rPr>
       </w:pPr>
-      <w:r>
-        <w:rPr>
-          <w:rFonts w:ascii="Arial" w:hAnsi="Arial" w:cs="Arial"/>
-        </w:rPr>
-        <w:t xml:space="preserve">setx http_proxy </w:t>
+      <w:proofErr w:type="spellStart"/>
+      <w:r>
+        <w:rPr>
+          <w:rFonts w:ascii="Arial" w:hAnsi="Arial" w:cs="Arial"/>
+        </w:rPr>
+        <w:t>setx</w:t>
+      </w:r>
+      <w:proofErr w:type="spellEnd"/>
+      <w:r>
+        <w:rPr>
+          <w:rFonts w:ascii="Arial" w:hAnsi="Arial" w:cs="Arial"/>
+        </w:rPr>
+        <w:t xml:space="preserve"> </w:t>
+      </w:r>
+      <w:proofErr w:type="spellStart"/>
+      <w:r>
+        <w:rPr>
+          <w:rFonts w:ascii="Arial" w:hAnsi="Arial" w:cs="Arial"/>
+        </w:rPr>
+        <w:t>http_proxy</w:t>
+      </w:r>
+      <w:proofErr w:type="spellEnd"/>
+      <w:r>
+        <w:rPr>
+          <w:rFonts w:ascii="Arial" w:hAnsi="Arial" w:cs="Arial"/>
+        </w:rPr>
+        <w:t xml:space="preserve"> </w:t>
       </w:r>
       <w:hyperlink r:id="rId8" w:tgtFrame="_blank" w:tooltip="http://cdfwproxy.ad.dfg.ca.gov:8080/" w:history="1">
         <w:r>
@@ -345,11 +489,33 @@
           <w:rFonts w:ascii="Arial" w:hAnsi="Arial" w:cs="Arial"/>
         </w:rPr>
       </w:pPr>
-      <w:r>
-        <w:rPr>
-          <w:rFonts w:ascii="Arial" w:hAnsi="Arial" w:cs="Arial"/>
-        </w:rPr>
-        <w:t xml:space="preserve">setx https_proxy </w:t>
+      <w:proofErr w:type="spellStart"/>
+      <w:r>
+        <w:rPr>
+          <w:rFonts w:ascii="Arial" w:hAnsi="Arial" w:cs="Arial"/>
+        </w:rPr>
+        <w:t>setx</w:t>
+      </w:r>
+      <w:proofErr w:type="spellEnd"/>
+      <w:r>
+        <w:rPr>
+          <w:rFonts w:ascii="Arial" w:hAnsi="Arial" w:cs="Arial"/>
+        </w:rPr>
+        <w:t xml:space="preserve"> </w:t>
+      </w:r>
+      <w:proofErr w:type="spellStart"/>
+      <w:r>
+        <w:rPr>
+          <w:rFonts w:ascii="Arial" w:hAnsi="Arial" w:cs="Arial"/>
+        </w:rPr>
+        <w:t>https_proxy</w:t>
+      </w:r>
+      <w:proofErr w:type="spellEnd"/>
+      <w:r>
+        <w:rPr>
+          <w:rFonts w:ascii="Arial" w:hAnsi="Arial" w:cs="Arial"/>
+        </w:rPr>
+        <w:t xml:space="preserve"> </w:t>
       </w:r>
       <w:hyperlink r:id="rId9" w:history="1">
         <w:r>
@@ -382,7 +548,21 @@
         <w:rPr>
           <w:rFonts w:ascii="Arial" w:hAnsi="Arial" w:cs="Arial"/>
         </w:rPr>
-        <w:t xml:space="preserve">e.g., working from home, you must use the VPN </w:t>
+        <w:t xml:space="preserve">e.g., working from home, you must use the </w:t>
+      </w:r>
+      <w:proofErr w:type="gramStart"/>
+      <w:r>
+        <w:rPr>
+          <w:rFonts w:ascii="Arial" w:hAnsi="Arial" w:cs="Arial"/>
+        </w:rPr>
+        <w:t>VPN</w:t>
+      </w:r>
+      <w:proofErr w:type="gramEnd"/>
+      <w:r>
+        <w:rPr>
+          <w:rFonts w:ascii="Arial" w:hAnsi="Arial" w:cs="Arial"/>
+        </w:rPr>
+        <w:t xml:space="preserve"> </w:t>
       </w:r>
     </w:p>
     <w:p>
@@ -422,12 +602,14 @@
         </w:rPr>
         <w:t>‘</w:t>
       </w:r>
+      <w:proofErr w:type="spellStart"/>
       <w:r>
         <w:rPr>
           <w:rFonts w:ascii="Arial" w:hAnsi="Arial" w:cs="Arial"/>
         </w:rPr>
         <w:t>tinytex</w:t>
       </w:r>
+      <w:proofErr w:type="spellEnd"/>
       <w:r>
         <w:rPr>
           <w:rFonts w:ascii="Arial" w:hAnsi="Arial" w:cs="Arial"/>
@@ -440,12 +622,14 @@
         </w:rPr>
         <w:t xml:space="preserve"> </w:t>
       </w:r>
+      <w:proofErr w:type="gramStart"/>
       <w:r>
         <w:rPr>
           <w:rFonts w:ascii="Arial" w:hAnsi="Arial" w:cs="Arial"/>
         </w:rPr>
         <w:t>package</w:t>
       </w:r>
+      <w:proofErr w:type="gramEnd"/>
     </w:p>
     <w:p>
       <w:pPr>
@@ -462,7 +646,37 @@
         <w:rPr>
           <w:rFonts w:ascii="Arial" w:hAnsi="Arial" w:cs="Arial"/>
         </w:rPr>
-        <w:t>After installation, run the command “tinytex::install_tinytex()”</w:t>
+        <w:t>After installation, run the command “</w:t>
+      </w:r>
+      <w:proofErr w:type="spellStart"/>
+      <w:proofErr w:type="gramStart"/>
+      <w:r>
+        <w:rPr>
+          <w:rFonts w:ascii="Arial" w:hAnsi="Arial" w:cs="Arial"/>
+        </w:rPr>
+        <w:t>tinytex</w:t>
+      </w:r>
+      <w:proofErr w:type="spellEnd"/>
+      <w:r>
+        <w:rPr>
+          <w:rFonts w:ascii="Arial" w:hAnsi="Arial" w:cs="Arial"/>
+        </w:rPr>
+        <w:t>::</w:t>
+      </w:r>
+      <w:proofErr w:type="spellStart"/>
+      <w:proofErr w:type="gramEnd"/>
+      <w:r>
+        <w:rPr>
+          <w:rFonts w:ascii="Arial" w:hAnsi="Arial" w:cs="Arial"/>
+        </w:rPr>
+        <w:t>install_tinytex</w:t>
+      </w:r>
+      <w:proofErr w:type="spellEnd"/>
+      <w:r>
+        <w:rPr>
+          <w:rFonts w:ascii="Arial" w:hAnsi="Arial" w:cs="Arial"/>
+        </w:rPr>
+        <w:t>()”</w:t>
       </w:r>
     </w:p>
     <w:p>
@@ -480,8 +694,16 @@
         <w:rPr>
           <w:rFonts w:ascii="Arial" w:hAnsi="Arial" w:cs="Arial"/>
         </w:rPr>
-        <w:t>This installs only the base LaTeX infrastructure</w:t>
-      </w:r>
+        <w:t xml:space="preserve">This installs only the base LaTeX </w:t>
+      </w:r>
+      <w:proofErr w:type="gramStart"/>
+      <w:r>
+        <w:rPr>
+          <w:rFonts w:ascii="Arial" w:hAnsi="Arial" w:cs="Arial"/>
+        </w:rPr>
+        <w:t>infrastructure</w:t>
+      </w:r>
+      <w:proofErr w:type="gramEnd"/>
     </w:p>
     <w:p>
       <w:pPr>
@@ -498,8 +720,16 @@
         <w:rPr>
           <w:rFonts w:ascii="Arial" w:hAnsi="Arial" w:cs="Arial"/>
         </w:rPr>
-        <w:t>When you knit to pdf, the program will likely have to install more LaTeX packages before working</w:t>
-      </w:r>
+        <w:t xml:space="preserve">When you knit to pdf, the program will likely have to install more LaTeX packages before </w:t>
+      </w:r>
+      <w:proofErr w:type="gramStart"/>
+      <w:r>
+        <w:rPr>
+          <w:rFonts w:ascii="Arial" w:hAnsi="Arial" w:cs="Arial"/>
+        </w:rPr>
+        <w:t>working</w:t>
+      </w:r>
+      <w:proofErr w:type="gramEnd"/>
     </w:p>
     <w:p>
       <w:pPr>
@@ -516,8 +746,16 @@
         <w:rPr>
           <w:rFonts w:ascii="Arial" w:hAnsi="Arial" w:cs="Arial"/>
         </w:rPr>
-        <w:t>At this point, you must have set up your proxy settings above or it will likely not install your needed packages</w:t>
-      </w:r>
+        <w:t xml:space="preserve">At this point, you must have set up your proxy settings above or it will likely not install your needed </w:t>
+      </w:r>
+      <w:proofErr w:type="gramStart"/>
+      <w:r>
+        <w:rPr>
+          <w:rFonts w:ascii="Arial" w:hAnsi="Arial" w:cs="Arial"/>
+        </w:rPr>
+        <w:t>packages</w:t>
+      </w:r>
+      <w:proofErr w:type="gramEnd"/>
     </w:p>
     <w:p>
       <w:pPr>
@@ -534,13 +772,77 @@
         <w:rPr>
           <w:rFonts w:ascii="Arial" w:hAnsi="Arial" w:cs="Arial"/>
         </w:rPr>
-        <w:t>If the ‘tinytex’ package does not work for you</w:t>
-      </w:r>
-      <w:r>
-        <w:rPr>
-          <w:rFonts w:ascii="Arial" w:hAnsi="Arial" w:cs="Arial"/>
-        </w:rPr>
-        <w:t>, you will have to install a stand alone LaTeX distribution. For Windows, MiKTeX is recommended (others are, MacTex and TeX Live)</w:t>
+        <w:t>If you are working with the `</w:t>
+      </w:r>
+      <w:proofErr w:type="spellStart"/>
+      <w:r>
+        <w:rPr>
+          <w:rFonts w:ascii="Arial" w:hAnsi="Arial" w:cs="Arial"/>
+        </w:rPr>
+        <w:t>mapview</w:t>
+      </w:r>
+      <w:proofErr w:type="spellEnd"/>
+      <w:r>
+        <w:rPr>
+          <w:rFonts w:ascii="Arial" w:hAnsi="Arial" w:cs="Arial"/>
+        </w:rPr>
+        <w:t xml:space="preserve">` package, as when you are when creating the metadata documents for the Native Fishes surveys, install </w:t>
+      </w:r>
+      <w:proofErr w:type="spellStart"/>
+      <w:r>
+        <w:rPr>
+          <w:rFonts w:ascii="Arial" w:hAnsi="Arial" w:cs="Arial"/>
+        </w:rPr>
+        <w:t>PhantomJS</w:t>
+      </w:r>
+      <w:proofErr w:type="spellEnd"/>
+      <w:r>
+        <w:rPr>
+          <w:rFonts w:ascii="Arial" w:hAnsi="Arial" w:cs="Arial"/>
+        </w:rPr>
+        <w:t xml:space="preserve"> as well:</w:t>
+      </w:r>
+    </w:p>
+    <w:p>
+      <w:pPr>
+        <w:pStyle w:val="ListParagraph"/>
+        <w:numPr>
+          <w:ilvl w:val="2"/>
+          <w:numId w:val="2"/>
+        </w:numPr>
+        <w:rPr>
+          <w:rFonts w:ascii="Arial" w:hAnsi="Arial" w:cs="Arial"/>
+        </w:rPr>
+      </w:pPr>
+      <w:proofErr w:type="spellStart"/>
+      <w:proofErr w:type="gramStart"/>
+      <w:r>
+        <w:rPr>
+          <w:rFonts w:ascii="Arial" w:hAnsi="Arial" w:cs="Arial"/>
+        </w:rPr>
+        <w:t>webshot</w:t>
+      </w:r>
+      <w:proofErr w:type="spellEnd"/>
+      <w:r>
+        <w:rPr>
+          <w:rFonts w:ascii="Arial" w:hAnsi="Arial" w:cs="Arial"/>
+        </w:rPr>
+        <w:t>::</w:t>
+      </w:r>
+      <w:proofErr w:type="spellStart"/>
+      <w:proofErr w:type="gramEnd"/>
+      <w:r>
+        <w:rPr>
+          <w:rFonts w:ascii="Arial" w:hAnsi="Arial" w:cs="Arial"/>
+        </w:rPr>
+        <w:t>install_phantomjs</w:t>
+      </w:r>
+      <w:proofErr w:type="spellEnd"/>
+      <w:r>
+        <w:rPr>
+          <w:rFonts w:ascii="Arial" w:hAnsi="Arial" w:cs="Arial"/>
+        </w:rPr>
+        <w:t>()</w:t>
       </w:r>
     </w:p>
     <w:p>
@@ -572,8 +874,16 @@
         <w:rPr>
           <w:rFonts w:ascii="Arial" w:hAnsi="Arial" w:cs="Arial"/>
         </w:rPr>
-        <w:t>You need to install 32-bit R to run the code</w:t>
-      </w:r>
+        <w:t xml:space="preserve">You need to install 32-bit R to run the </w:t>
+      </w:r>
+      <w:proofErr w:type="gramStart"/>
+      <w:r>
+        <w:rPr>
+          <w:rFonts w:ascii="Arial" w:hAnsi="Arial" w:cs="Arial"/>
+        </w:rPr>
+        <w:t>code</w:t>
+      </w:r>
+      <w:proofErr w:type="gramEnd"/>
     </w:p>
     <w:p>
       <w:pPr>
@@ -736,8 +1046,30 @@
           <w:rFonts w:ascii="Arial" w:hAnsi="Arial" w:cs="Arial"/>
         </w:rPr>
         <w:lastRenderedPageBreak/>
-        <w:t>The “webshot” package is required to create a snapshot of the leaflet map for the metadata document</w:t>
-      </w:r>
+        <w:t>The “</w:t>
+      </w:r>
+      <w:proofErr w:type="spellStart"/>
+      <w:r>
+        <w:rPr>
+          <w:rFonts w:ascii="Arial" w:hAnsi="Arial" w:cs="Arial"/>
+        </w:rPr>
+        <w:t>webshot</w:t>
+      </w:r>
+      <w:proofErr w:type="spellEnd"/>
+      <w:r>
+        <w:rPr>
+          <w:rFonts w:ascii="Arial" w:hAnsi="Arial" w:cs="Arial"/>
+        </w:rPr>
+        <w:t xml:space="preserve">” package is required to create a snapshot of the leaflet map for the metadata </w:t>
+      </w:r>
+      <w:proofErr w:type="gramStart"/>
+      <w:r>
+        <w:rPr>
+          <w:rFonts w:ascii="Arial" w:hAnsi="Arial" w:cs="Arial"/>
+        </w:rPr>
+        <w:t>document</w:t>
+      </w:r>
+      <w:proofErr w:type="gramEnd"/>
     </w:p>
     <w:p>
       <w:pPr>
@@ -769,8 +1101,18 @@
         <w:rPr>
           <w:rFonts w:ascii="Arial" w:hAnsi="Arial" w:cs="Arial"/>
         </w:rPr>
-        <w:t xml:space="preserve"> (and likely below) will work. Do not upgrade to the newest version of webshot</w:t>
-      </w:r>
+        <w:t xml:space="preserve"> (and likely below) will work. Do not upgrade to the newest version of </w:t>
+      </w:r>
+      <w:proofErr w:type="spellStart"/>
+      <w:proofErr w:type="gramStart"/>
+      <w:r>
+        <w:rPr>
+          <w:rFonts w:ascii="Arial" w:hAnsi="Arial" w:cs="Arial"/>
+        </w:rPr>
+        <w:t>webshot</w:t>
+      </w:r>
+      <w:proofErr w:type="spellEnd"/>
+      <w:proofErr w:type="gramEnd"/>
     </w:p>
     <w:p>
       <w:pPr>
@@ -807,8 +1149,16 @@
         <w:rPr>
           <w:rFonts w:ascii="Arial" w:hAnsi="Arial" w:cs="Arial"/>
         </w:rPr>
-        <w:t>These steps rely heavily on the link above</w:t>
-      </w:r>
+        <w:t xml:space="preserve">These steps rely heavily on the link </w:t>
+      </w:r>
+      <w:proofErr w:type="gramStart"/>
+      <w:r>
+        <w:rPr>
+          <w:rFonts w:ascii="Arial" w:hAnsi="Arial" w:cs="Arial"/>
+        </w:rPr>
+        <w:t>above</w:t>
+      </w:r>
+      <w:proofErr w:type="gramEnd"/>
     </w:p>
     <w:p>
       <w:pPr>
@@ -858,8 +1208,16 @@
         <w:rPr>
           <w:rFonts w:ascii="Arial" w:hAnsi="Arial" w:cs="Arial"/>
         </w:rPr>
-        <w:t>I recommend just using your work email</w:t>
-      </w:r>
+        <w:t xml:space="preserve">I recommend just using your work </w:t>
+      </w:r>
+      <w:proofErr w:type="gramStart"/>
+      <w:r>
+        <w:rPr>
+          <w:rFonts w:ascii="Arial" w:hAnsi="Arial" w:cs="Arial"/>
+        </w:rPr>
+        <w:t>email</w:t>
+      </w:r>
+      <w:proofErr w:type="gramEnd"/>
     </w:p>
     <w:p>
       <w:pPr>
@@ -903,8 +1261,16 @@
         <w:rPr>
           <w:rFonts w:ascii="Arial" w:hAnsi="Arial" w:cs="Arial"/>
         </w:rPr>
-        <w:t>Keep all the default installation settings</w:t>
-      </w:r>
+        <w:t xml:space="preserve">Keep all the default installation </w:t>
+      </w:r>
+      <w:proofErr w:type="gramStart"/>
+      <w:r>
+        <w:rPr>
+          <w:rFonts w:ascii="Arial" w:hAnsi="Arial" w:cs="Arial"/>
+        </w:rPr>
+        <w:t>settings</w:t>
+      </w:r>
+      <w:proofErr w:type="gramEnd"/>
     </w:p>
     <w:p>
       <w:pPr>
@@ -990,8 +1356,16 @@
         <w:rPr>
           <w:rFonts w:ascii="Arial" w:hAnsi="Arial" w:cs="Arial"/>
         </w:rPr>
-        <w:t>Do not worry about this until later, let it simply install for now and move on to the next steps</w:t>
-      </w:r>
+        <w:t xml:space="preserve">Do not worry about this until later, let it simply install for now and move on to the next </w:t>
+      </w:r>
+      <w:proofErr w:type="gramStart"/>
+      <w:r>
+        <w:rPr>
+          <w:rFonts w:ascii="Arial" w:hAnsi="Arial" w:cs="Arial"/>
+        </w:rPr>
+        <w:t>steps</w:t>
+      </w:r>
+      <w:proofErr w:type="gramEnd"/>
     </w:p>
     <w:p>
       <w:pPr>
@@ -1034,11 +1408,63 @@
         </w:rPr>
         <w:t xml:space="preserve">Run in R </w:t>
       </w:r>
-      <w:r>
-        <w:rPr>
-          <w:rFonts w:ascii="Arial" w:hAnsi="Arial" w:cs="Arial"/>
-        </w:rPr>
-        <w:t>install.packages(c(“usethis”, “gitcreds”, “gh”))</w:t>
+      <w:proofErr w:type="spellStart"/>
+      <w:proofErr w:type="gramStart"/>
+      <w:r>
+        <w:rPr>
+          <w:rFonts w:ascii="Arial" w:hAnsi="Arial" w:cs="Arial"/>
+        </w:rPr>
+        <w:t>install.packages</w:t>
+      </w:r>
+      <w:proofErr w:type="spellEnd"/>
+      <w:proofErr w:type="gramEnd"/>
+      <w:r>
+        <w:rPr>
+          <w:rFonts w:ascii="Arial" w:hAnsi="Arial" w:cs="Arial"/>
+        </w:rPr>
+        <w:t>(c(“</w:t>
+      </w:r>
+      <w:proofErr w:type="spellStart"/>
+      <w:r>
+        <w:rPr>
+          <w:rFonts w:ascii="Arial" w:hAnsi="Arial" w:cs="Arial"/>
+        </w:rPr>
+        <w:t>usethis</w:t>
+      </w:r>
+      <w:proofErr w:type="spellEnd"/>
+      <w:r>
+        <w:rPr>
+          <w:rFonts w:ascii="Arial" w:hAnsi="Arial" w:cs="Arial"/>
+        </w:rPr>
+        <w:t>”, “</w:t>
+      </w:r>
+      <w:proofErr w:type="spellStart"/>
+      <w:r>
+        <w:rPr>
+          <w:rFonts w:ascii="Arial" w:hAnsi="Arial" w:cs="Arial"/>
+        </w:rPr>
+        <w:t>gitcreds</w:t>
+      </w:r>
+      <w:proofErr w:type="spellEnd"/>
+      <w:r>
+        <w:rPr>
+          <w:rFonts w:ascii="Arial" w:hAnsi="Arial" w:cs="Arial"/>
+        </w:rPr>
+        <w:t>”, “</w:t>
+      </w:r>
+      <w:proofErr w:type="spellStart"/>
+      <w:r>
+        <w:rPr>
+          <w:rFonts w:ascii="Arial" w:hAnsi="Arial" w:cs="Arial"/>
+        </w:rPr>
+        <w:t>gh</w:t>
+      </w:r>
+      <w:proofErr w:type="spellEnd"/>
+      <w:r>
+        <w:rPr>
+          <w:rFonts w:ascii="Arial" w:hAnsi="Arial" w:cs="Arial"/>
+        </w:rPr>
+        <w:t>”))</w:t>
       </w:r>
     </w:p>
     <w:p>
@@ -1058,11 +1484,49 @@
         </w:rPr>
         <w:t xml:space="preserve">Run in R </w:t>
       </w:r>
-      <w:r>
-        <w:rPr>
-          <w:rFonts w:ascii="Arial" w:hAnsi="Arial" w:cs="Arial"/>
-        </w:rPr>
-        <w:t>usethis::use_git_config(user.name = “Benjamin Soltoff”, user.email = “ben@bensoltoff.com”)</w:t>
+      <w:proofErr w:type="spellStart"/>
+      <w:proofErr w:type="gramStart"/>
+      <w:r>
+        <w:rPr>
+          <w:rFonts w:ascii="Arial" w:hAnsi="Arial" w:cs="Arial"/>
+        </w:rPr>
+        <w:t>usethis</w:t>
+      </w:r>
+      <w:proofErr w:type="spellEnd"/>
+      <w:r>
+        <w:rPr>
+          <w:rFonts w:ascii="Arial" w:hAnsi="Arial" w:cs="Arial"/>
+        </w:rPr>
+        <w:t>::</w:t>
+      </w:r>
+      <w:proofErr w:type="spellStart"/>
+      <w:proofErr w:type="gramEnd"/>
+      <w:r>
+        <w:rPr>
+          <w:rFonts w:ascii="Arial" w:hAnsi="Arial" w:cs="Arial"/>
+        </w:rPr>
+        <w:t>use_git_config</w:t>
+      </w:r>
+      <w:proofErr w:type="spellEnd"/>
+      <w:r>
+        <w:rPr>
+          <w:rFonts w:ascii="Arial" w:hAnsi="Arial" w:cs="Arial"/>
+        </w:rPr>
+        <w:t xml:space="preserve">(user.name = “Benjamin Soltoff”, </w:t>
+      </w:r>
+      <w:proofErr w:type="spellStart"/>
+      <w:r>
+        <w:rPr>
+          <w:rFonts w:ascii="Arial" w:hAnsi="Arial" w:cs="Arial"/>
+        </w:rPr>
+        <w:t>user.email</w:t>
+      </w:r>
+      <w:proofErr w:type="spellEnd"/>
+      <w:r>
+        <w:rPr>
+          <w:rFonts w:ascii="Arial" w:hAnsi="Arial" w:cs="Arial"/>
+        </w:rPr>
+        <w:t xml:space="preserve"> = “ben@bensoltoff.com”)</w:t>
       </w:r>
     </w:p>
     <w:p>
@@ -1080,8 +1544,16 @@
         <w:rPr>
           <w:rFonts w:ascii="Arial" w:hAnsi="Arial" w:cs="Arial"/>
         </w:rPr>
-        <w:t>Your “user.name” can be anything you want</w:t>
-      </w:r>
+        <w:t xml:space="preserve">Your “user.name” can be anything you </w:t>
+      </w:r>
+      <w:proofErr w:type="gramStart"/>
+      <w:r>
+        <w:rPr>
+          <w:rFonts w:ascii="Arial" w:hAnsi="Arial" w:cs="Arial"/>
+        </w:rPr>
+        <w:t>want</w:t>
+      </w:r>
+      <w:proofErr w:type="gramEnd"/>
     </w:p>
     <w:p>
       <w:pPr>
@@ -1098,7 +1570,23 @@
         <w:rPr>
           <w:rFonts w:ascii="Arial" w:hAnsi="Arial" w:cs="Arial"/>
         </w:rPr>
-        <w:t xml:space="preserve">Your “user.email” </w:t>
+        <w:t>Your “</w:t>
+      </w:r>
+      <w:proofErr w:type="spellStart"/>
+      <w:proofErr w:type="gramStart"/>
+      <w:r>
+        <w:rPr>
+          <w:rFonts w:ascii="Arial" w:hAnsi="Arial" w:cs="Arial"/>
+        </w:rPr>
+        <w:t>user.email</w:t>
+      </w:r>
+      <w:proofErr w:type="spellEnd"/>
+      <w:proofErr w:type="gramEnd"/>
+      <w:r>
+        <w:rPr>
+          <w:rFonts w:ascii="Arial" w:hAnsi="Arial" w:cs="Arial"/>
+        </w:rPr>
+        <w:t xml:space="preserve">” </w:t>
       </w:r>
       <w:r>
         <w:rPr>
@@ -1151,8 +1639,16 @@
         <w:rPr>
           <w:rFonts w:ascii="Arial" w:hAnsi="Arial" w:cs="Arial"/>
         </w:rPr>
-        <w:t xml:space="preserve"> to authenticate yourself and your GitHub account on the internet</w:t>
-      </w:r>
+        <w:t xml:space="preserve"> to authenticate yourself and your GitHub account on the </w:t>
+      </w:r>
+      <w:proofErr w:type="gramStart"/>
+      <w:r>
+        <w:rPr>
+          <w:rFonts w:ascii="Arial" w:hAnsi="Arial" w:cs="Arial"/>
+        </w:rPr>
+        <w:t>internet</w:t>
+      </w:r>
+      <w:proofErr w:type="gramEnd"/>
     </w:p>
     <w:p>
       <w:pPr>
@@ -1169,7 +1665,29 @@
         <w:rPr>
           <w:rFonts w:ascii="Arial" w:hAnsi="Arial" w:cs="Arial"/>
         </w:rPr>
-        <w:t>Run in R credentials::ssh_setup_github()</w:t>
+        <w:t xml:space="preserve">Run in R </w:t>
+      </w:r>
+      <w:proofErr w:type="gramStart"/>
+      <w:r>
+        <w:rPr>
+          <w:rFonts w:ascii="Arial" w:hAnsi="Arial" w:cs="Arial"/>
+        </w:rPr>
+        <w:t>credentials::</w:t>
+      </w:r>
+      <w:proofErr w:type="spellStart"/>
+      <w:proofErr w:type="gramEnd"/>
+      <w:r>
+        <w:rPr>
+          <w:rFonts w:ascii="Arial" w:hAnsi="Arial" w:cs="Arial"/>
+        </w:rPr>
+        <w:t>ssh_setup_github</w:t>
+      </w:r>
+      <w:proofErr w:type="spellEnd"/>
+      <w:r>
+        <w:rPr>
+          <w:rFonts w:ascii="Arial" w:hAnsi="Arial" w:cs="Arial"/>
+        </w:rPr>
+        <w:t>()</w:t>
       </w:r>
     </w:p>
     <w:p>
@@ -1187,8 +1705,16 @@
         <w:rPr>
           <w:rFonts w:ascii="Arial" w:hAnsi="Arial" w:cs="Arial"/>
         </w:rPr>
-        <w:t>You will be prompted to generate a new SSH Key. Type “Yes” to generate</w:t>
-      </w:r>
+        <w:t xml:space="preserve">You will be prompted to generate a new SSH Key. Type “Yes” to </w:t>
+      </w:r>
+      <w:proofErr w:type="gramStart"/>
+      <w:r>
+        <w:rPr>
+          <w:rFonts w:ascii="Arial" w:hAnsi="Arial" w:cs="Arial"/>
+        </w:rPr>
+        <w:t>generate</w:t>
+      </w:r>
+      <w:proofErr w:type="gramEnd"/>
     </w:p>
     <w:p>
       <w:pPr>
@@ -1205,8 +1731,16 @@
         <w:rPr>
           <w:rFonts w:ascii="Arial" w:hAnsi="Arial" w:cs="Arial"/>
         </w:rPr>
-        <w:t>You will then be asked to open a browser to your GitHub</w:t>
-      </w:r>
+        <w:t xml:space="preserve">You will then be asked to open a browser to your </w:t>
+      </w:r>
+      <w:proofErr w:type="gramStart"/>
+      <w:r>
+        <w:rPr>
+          <w:rFonts w:ascii="Arial" w:hAnsi="Arial" w:cs="Arial"/>
+        </w:rPr>
+        <w:t>GitHub</w:t>
+      </w:r>
+      <w:proofErr w:type="gramEnd"/>
     </w:p>
     <w:p>
       <w:pPr>
@@ -1223,8 +1757,16 @@
         <w:rPr>
           <w:rFonts w:ascii="Arial" w:hAnsi="Arial" w:cs="Arial"/>
         </w:rPr>
-        <w:t>Paste the public key into the browser</w:t>
-      </w:r>
+        <w:t xml:space="preserve">Paste the public key into the </w:t>
+      </w:r>
+      <w:proofErr w:type="gramStart"/>
+      <w:r>
+        <w:rPr>
+          <w:rFonts w:ascii="Arial" w:hAnsi="Arial" w:cs="Arial"/>
+        </w:rPr>
+        <w:t>browser</w:t>
+      </w:r>
+      <w:proofErr w:type="gramEnd"/>
     </w:p>
     <w:p>
       <w:pPr>
@@ -1241,8 +1783,16 @@
         <w:rPr>
           <w:rFonts w:ascii="Arial" w:hAnsi="Arial" w:cs="Arial"/>
         </w:rPr>
-        <w:t>Your GitHub Desktop application should be done installing by now</w:t>
-      </w:r>
+        <w:t xml:space="preserve">Your GitHub Desktop application should be done installing by </w:t>
+      </w:r>
+      <w:proofErr w:type="gramStart"/>
+      <w:r>
+        <w:rPr>
+          <w:rFonts w:ascii="Arial" w:hAnsi="Arial" w:cs="Arial"/>
+        </w:rPr>
+        <w:t>now</w:t>
+      </w:r>
+      <w:proofErr w:type="gramEnd"/>
     </w:p>
     <w:p>
       <w:pPr>
@@ -1369,7 +1919,7 @@
 </file>
 
 <file path=word/endnotes.xml><?xml version="1.0" encoding="utf-8"?>
-<w:endnotes xmlns:wpc="http://schemas.microsoft.com/office/word/2010/wordprocessingCanvas" xmlns:cx="http://schemas.microsoft.com/office/drawing/2014/chartex" xmlns:cx1="http://schemas.microsoft.com/office/drawing/2015/9/8/chartex" xmlns:cx2="http://schemas.microsoft.com/office/drawing/2015/10/21/chartex" xmlns:cx3="http://schemas.microsoft.com/office/drawing/2016/5/9/chartex" xmlns:cx4="http://schemas.microsoft.com/office/drawing/2016/5/10/chartex" xmlns:cx5="http://schemas.microsoft.com/office/drawing/2016/5/11/chartex" xmlns:cx6="http://schemas.microsoft.com/office/drawing/2016/5/12/chartex" xmlns:cx7="http://schemas.microsoft.com/office/drawing/2016/5/13/chartex" xmlns:cx8="http://schemas.microsoft.com/office/drawing/2016/5/14/chartex" xmlns:mc="http://schemas.openxmlformats.org/markup-compatibility/2006" xmlns:aink="http://schemas.microsoft.com/office/drawing/2016/ink" xmlns:am3d="http://schemas.microsoft.com/office/drawing/2017/model3d" xmlns:o="urn:schemas-microsoft-com:office:office" xmlns:oel="http://schemas.microsoft.com/office/2019/extlst" xmlns:r="http://schemas.openxmlformats.org/officeDocument/2006/relationships" xmlns:m="http://schemas.openxmlformats.org/officeDocument/2006/math" xmlns:v="urn:schemas-microsoft-com:vml" xmlns:wp14="http://schemas.microsoft.com/office/word/2010/wordprocessingDrawing" xmlns:wp="http://schemas.openxmlformats.org/drawingml/2006/wordprocessingDrawing" xmlns:w10="urn:schemas-microsoft-com:office:word" xmlns:w="http://schemas.openxmlformats.org/wordprocessingml/2006/main" xmlns:w14="http://schemas.microsoft.com/office/word/2010/wordml" xmlns:w15="http://schemas.microsoft.com/office/word/2012/wordml" xmlns:w16cex="http://schemas.microsoft.com/office/word/2018/wordml/cex" xmlns:w16cid="http://schemas.microsoft.com/office/word/2016/wordml/cid" xmlns:w16="http://schemas.microsoft.com/office/word/2018/wordml" xmlns:w16sdtdh="http://schemas.microsoft.com/office/word/2020/wordml/sdtdatahash" xmlns:w16se="http://schemas.microsoft.com/office/word/2015/wordml/symex" xmlns:wpg="http://schemas.microsoft.com/office/word/2010/wordprocessingGroup" xmlns:wpi="http://schemas.microsoft.com/office/word/2010/wordprocessingInk" xmlns:wne="http://schemas.microsoft.com/office/word/2006/wordml" xmlns:wps="http://schemas.microsoft.com/office/word/2010/wordprocessingShape" mc:Ignorable="w14 w15 w16se w16cid w16 w16cex w16sdtdh wp14">
+<w:endnotes xmlns:wpc="http://schemas.microsoft.com/office/word/2010/wordprocessingCanvas" xmlns:cx="http://schemas.microsoft.com/office/drawing/2014/chartex" xmlns:cx1="http://schemas.microsoft.com/office/drawing/2015/9/8/chartex" xmlns:cx2="http://schemas.microsoft.com/office/drawing/2015/10/21/chartex" xmlns:cx3="http://schemas.microsoft.com/office/drawing/2016/5/9/chartex" xmlns:cx4="http://schemas.microsoft.com/office/drawing/2016/5/10/chartex" xmlns:cx5="http://schemas.microsoft.com/office/drawing/2016/5/11/chartex" xmlns:cx6="http://schemas.microsoft.com/office/drawing/2016/5/12/chartex" xmlns:cx7="http://schemas.microsoft.com/office/drawing/2016/5/13/chartex" xmlns:cx8="http://schemas.microsoft.com/office/drawing/2016/5/14/chartex" xmlns:mc="http://schemas.openxmlformats.org/markup-compatibility/2006" xmlns:aink="http://schemas.microsoft.com/office/drawing/2016/ink" xmlns:am3d="http://schemas.microsoft.com/office/drawing/2017/model3d" xmlns:o="urn:schemas-microsoft-com:office:office" xmlns:oel="http://schemas.microsoft.com/office/2019/extlst" xmlns:r="http://schemas.openxmlformats.org/officeDocument/2006/relationships" xmlns:m="http://schemas.openxmlformats.org/officeDocument/2006/math" xmlns:v="urn:schemas-microsoft-com:vml" xmlns:wp14="http://schemas.microsoft.com/office/word/2010/wordprocessingDrawing" xmlns:wp="http://schemas.openxmlformats.org/drawingml/2006/wordprocessingDrawing" xmlns:w10="urn:schemas-microsoft-com:office:word" xmlns:w="http://schemas.openxmlformats.org/wordprocessingml/2006/main" xmlns:w14="http://schemas.microsoft.com/office/word/2010/wordml" xmlns:w15="http://schemas.microsoft.com/office/word/2012/wordml" xmlns:w16cex="http://schemas.microsoft.com/office/word/2018/wordml/cex" xmlns:w16cid="http://schemas.microsoft.com/office/word/2016/wordml/cid" xmlns:w16="http://schemas.microsoft.com/office/word/2018/wordml" xmlns:w16du="http://schemas.microsoft.com/office/word/2023/wordml/word16du" xmlns:w16sdtdh="http://schemas.microsoft.com/office/word/2020/wordml/sdtdatahash" xmlns:w16se="http://schemas.microsoft.com/office/word/2015/wordml/symex" xmlns:wpg="http://schemas.microsoft.com/office/word/2010/wordprocessingGroup" xmlns:wpi="http://schemas.microsoft.com/office/word/2010/wordprocessingInk" xmlns:wne="http://schemas.microsoft.com/office/word/2006/wordml" xmlns:wps="http://schemas.microsoft.com/office/word/2010/wordprocessingShape" mc:Ignorable="w14 w15 w16se w16cid w16 w16cex w16sdtdh wp14">
   <w:endnote w:type="separator" w:id="-1">
     <w:p>
       <w:r>
@@ -1388,7 +1938,7 @@
 </file>
 
 <file path=word/footnotes.xml><?xml version="1.0" encoding="utf-8"?>
-<w:footnotes xmlns:wpc="http://schemas.microsoft.com/office/word/2010/wordprocessingCanvas" xmlns:cx="http://schemas.microsoft.com/office/drawing/2014/chartex" xmlns:cx1="http://schemas.microsoft.com/office/drawing/2015/9/8/chartex" xmlns:cx2="http://schemas.microsoft.com/office/drawing/2015/10/21/chartex" xmlns:cx3="http://schemas.microsoft.com/office/drawing/2016/5/9/chartex" xmlns:cx4="http://schemas.microsoft.com/office/drawing/2016/5/10/chartex" xmlns:cx5="http://schemas.microsoft.com/office/drawing/2016/5/11/chartex" xmlns:cx6="http://schemas.microsoft.com/office/drawing/2016/5/12/chartex" xmlns:cx7="http://schemas.microsoft.com/office/drawing/2016/5/13/chartex" xmlns:cx8="http://schemas.microsoft.com/office/drawing/2016/5/14/chartex" xmlns:mc="http://schemas.openxmlformats.org/markup-compatibility/2006" xmlns:aink="http://schemas.microsoft.com/office/drawing/2016/ink" xmlns:am3d="http://schemas.microsoft.com/office/drawing/2017/model3d" xmlns:o="urn:schemas-microsoft-com:office:office" xmlns:oel="http://schemas.microsoft.com/office/2019/extlst" xmlns:r="http://schemas.openxmlformats.org/officeDocument/2006/relationships" xmlns:m="http://schemas.openxmlformats.org/officeDocument/2006/math" xmlns:v="urn:schemas-microsoft-com:vml" xmlns:wp14="http://schemas.microsoft.com/office/word/2010/wordprocessingDrawing" xmlns:wp="http://schemas.openxmlformats.org/drawingml/2006/wordprocessingDrawing" xmlns:w10="urn:schemas-microsoft-com:office:word" xmlns:w="http://schemas.openxmlformats.org/wordprocessingml/2006/main" xmlns:w14="http://schemas.microsoft.com/office/word/2010/wordml" xmlns:w15="http://schemas.microsoft.com/office/word/2012/wordml" xmlns:w16cex="http://schemas.microsoft.com/office/word/2018/wordml/cex" xmlns:w16cid="http://schemas.microsoft.com/office/word/2016/wordml/cid" xmlns:w16="http://schemas.microsoft.com/office/word/2018/wordml" xmlns:w16sdtdh="http://schemas.microsoft.com/office/word/2020/wordml/sdtdatahash" xmlns:w16se="http://schemas.microsoft.com/office/word/2015/wordml/symex" xmlns:wpg="http://schemas.microsoft.com/office/word/2010/wordprocessingGroup" xmlns:wpi="http://schemas.microsoft.com/office/word/2010/wordprocessingInk" xmlns:wne="http://schemas.microsoft.com/office/word/2006/wordml" xmlns:wps="http://schemas.microsoft.com/office/word/2010/wordprocessingShape" mc:Ignorable="w14 w15 w16se w16cid w16 w16cex w16sdtdh wp14">
+<w:footnotes xmlns:wpc="http://schemas.microsoft.com/office/word/2010/wordprocessingCanvas" xmlns:cx="http://schemas.microsoft.com/office/drawing/2014/chartex" xmlns:cx1="http://schemas.microsoft.com/office/drawing/2015/9/8/chartex" xmlns:cx2="http://schemas.microsoft.com/office/drawing/2015/10/21/chartex" xmlns:cx3="http://schemas.microsoft.com/office/drawing/2016/5/9/chartex" xmlns:cx4="http://schemas.microsoft.com/office/drawing/2016/5/10/chartex" xmlns:cx5="http://schemas.microsoft.com/office/drawing/2016/5/11/chartex" xmlns:cx6="http://schemas.microsoft.com/office/drawing/2016/5/12/chartex" xmlns:cx7="http://schemas.microsoft.com/office/drawing/2016/5/13/chartex" xmlns:cx8="http://schemas.microsoft.com/office/drawing/2016/5/14/chartex" xmlns:mc="http://schemas.openxmlformats.org/markup-compatibility/2006" xmlns:aink="http://schemas.microsoft.com/office/drawing/2016/ink" xmlns:am3d="http://schemas.microsoft.com/office/drawing/2017/model3d" xmlns:o="urn:schemas-microsoft-com:office:office" xmlns:oel="http://schemas.microsoft.com/office/2019/extlst" xmlns:r="http://schemas.openxmlformats.org/officeDocument/2006/relationships" xmlns:m="http://schemas.openxmlformats.org/officeDocument/2006/math" xmlns:v="urn:schemas-microsoft-com:vml" xmlns:wp14="http://schemas.microsoft.com/office/word/2010/wordprocessingDrawing" xmlns:wp="http://schemas.openxmlformats.org/drawingml/2006/wordprocessingDrawing" xmlns:w10="urn:schemas-microsoft-com:office:word" xmlns:w="http://schemas.openxmlformats.org/wordprocessingml/2006/main" xmlns:w14="http://schemas.microsoft.com/office/word/2010/wordml" xmlns:w15="http://schemas.microsoft.com/office/word/2012/wordml" xmlns:w16cex="http://schemas.microsoft.com/office/word/2018/wordml/cex" xmlns:w16cid="http://schemas.microsoft.com/office/word/2016/wordml/cid" xmlns:w16="http://schemas.microsoft.com/office/word/2018/wordml" xmlns:w16du="http://schemas.microsoft.com/office/word/2023/wordml/word16du" xmlns:w16sdtdh="http://schemas.microsoft.com/office/word/2020/wordml/sdtdatahash" xmlns:w16se="http://schemas.microsoft.com/office/word/2015/wordml/symex" xmlns:wpg="http://schemas.microsoft.com/office/word/2010/wordprocessingGroup" xmlns:wpi="http://schemas.microsoft.com/office/word/2010/wordprocessingInk" xmlns:wne="http://schemas.microsoft.com/office/word/2006/wordml" xmlns:wps="http://schemas.microsoft.com/office/word/2010/wordprocessingShape" mc:Ignorable="w14 w15 w16se w16cid w16 w16cex w16sdtdh wp14">
   <w:footnote w:type="separator" w:id="-1">
     <w:p>
       <w:r>
@@ -1407,7 +1957,7 @@
 </file>
 
 <file path=word/numbering.xml><?xml version="1.0" encoding="utf-8"?>
-<w:numbering xmlns:wpc="http://schemas.microsoft.com/office/word/2010/wordprocessingCanvas" xmlns:cx="http://schemas.microsoft.com/office/drawing/2014/chartex" xmlns:cx1="http://schemas.microsoft.com/office/drawing/2015/9/8/chartex" xmlns:cx2="http://schemas.microsoft.com/office/drawing/2015/10/21/chartex" xmlns:cx3="http://schemas.microsoft.com/office/drawing/2016/5/9/chartex" xmlns:cx4="http://schemas.microsoft.com/office/drawing/2016/5/10/chartex" xmlns:cx5="http://schemas.microsoft.com/office/drawing/2016/5/11/chartex" xmlns:cx6="http://schemas.microsoft.com/office/drawing/2016/5/12/chartex" xmlns:cx7="http://schemas.microsoft.com/office/drawing/2016/5/13/chartex" xmlns:cx8="http://schemas.microsoft.com/office/drawing/2016/5/14/chartex" xmlns:mc="http://schemas.openxmlformats.org/markup-compatibility/2006" xmlns:aink="http://schemas.microsoft.com/office/drawing/2016/ink" xmlns:am3d="http://schemas.microsoft.com/office/drawing/2017/model3d" xmlns:o="urn:schemas-microsoft-com:office:office" xmlns:oel="http://schemas.microsoft.com/office/2019/extlst" xmlns:r="http://schemas.openxmlformats.org/officeDocument/2006/relationships" xmlns:m="http://schemas.openxmlformats.org/officeDocument/2006/math" xmlns:v="urn:schemas-microsoft-com:vml" xmlns:wp14="http://schemas.microsoft.com/office/word/2010/wordprocessingDrawing" xmlns:wp="http://schemas.openxmlformats.org/drawingml/2006/wordprocessingDrawing" xmlns:w10="urn:schemas-microsoft-com:office:word" xmlns:w="http://schemas.openxmlformats.org/wordprocessingml/2006/main" xmlns:w14="http://schemas.microsoft.com/office/word/2010/wordml" xmlns:w15="http://schemas.microsoft.com/office/word/2012/wordml" xmlns:w16cex="http://schemas.microsoft.com/office/word/2018/wordml/cex" xmlns:w16cid="http://schemas.microsoft.com/office/word/2016/wordml/cid" xmlns:w16="http://schemas.microsoft.com/office/word/2018/wordml" xmlns:w16sdtdh="http://schemas.microsoft.com/office/word/2020/wordml/sdtdatahash" xmlns:w16se="http://schemas.microsoft.com/office/word/2015/wordml/symex" xmlns:wpg="http://schemas.microsoft.com/office/word/2010/wordprocessingGroup" xmlns:wpi="http://schemas.microsoft.com/office/word/2010/wordprocessingInk" xmlns:wne="http://schemas.microsoft.com/office/word/2006/wordml" xmlns:wps="http://schemas.microsoft.com/office/word/2010/wordprocessingShape" mc:Ignorable="w14 w15 w16se w16cid w16 w16cex w16sdtdh wp14">
+<w:numbering xmlns:wpc="http://schemas.microsoft.com/office/word/2010/wordprocessingCanvas" xmlns:cx="http://schemas.microsoft.com/office/drawing/2014/chartex" xmlns:cx1="http://schemas.microsoft.com/office/drawing/2015/9/8/chartex" xmlns:cx2="http://schemas.microsoft.com/office/drawing/2015/10/21/chartex" xmlns:cx3="http://schemas.microsoft.com/office/drawing/2016/5/9/chartex" xmlns:cx4="http://schemas.microsoft.com/office/drawing/2016/5/10/chartex" xmlns:cx5="http://schemas.microsoft.com/office/drawing/2016/5/11/chartex" xmlns:cx6="http://schemas.microsoft.com/office/drawing/2016/5/12/chartex" xmlns:cx7="http://schemas.microsoft.com/office/drawing/2016/5/13/chartex" xmlns:cx8="http://schemas.microsoft.com/office/drawing/2016/5/14/chartex" xmlns:mc="http://schemas.openxmlformats.org/markup-compatibility/2006" xmlns:aink="http://schemas.microsoft.com/office/drawing/2016/ink" xmlns:am3d="http://schemas.microsoft.com/office/drawing/2017/model3d" xmlns:o="urn:schemas-microsoft-com:office:office" xmlns:oel="http://schemas.microsoft.com/office/2019/extlst" xmlns:r="http://schemas.openxmlformats.org/officeDocument/2006/relationships" xmlns:m="http://schemas.openxmlformats.org/officeDocument/2006/math" xmlns:v="urn:schemas-microsoft-com:vml" xmlns:wp14="http://schemas.microsoft.com/office/word/2010/wordprocessingDrawing" xmlns:wp="http://schemas.openxmlformats.org/drawingml/2006/wordprocessingDrawing" xmlns:w10="urn:schemas-microsoft-com:office:word" xmlns:w="http://schemas.openxmlformats.org/wordprocessingml/2006/main" xmlns:w14="http://schemas.microsoft.com/office/word/2010/wordml" xmlns:w15="http://schemas.microsoft.com/office/word/2012/wordml" xmlns:w16cex="http://schemas.microsoft.com/office/word/2018/wordml/cex" xmlns:w16cid="http://schemas.microsoft.com/office/word/2016/wordml/cid" xmlns:w16="http://schemas.microsoft.com/office/word/2018/wordml" xmlns:w16du="http://schemas.microsoft.com/office/word/2023/wordml/word16du" xmlns:w16sdtdh="http://schemas.microsoft.com/office/word/2020/wordml/sdtdatahash" xmlns:w16se="http://schemas.microsoft.com/office/word/2015/wordml/symex" xmlns:wpg="http://schemas.microsoft.com/office/word/2010/wordprocessingGroup" xmlns:wpi="http://schemas.microsoft.com/office/word/2010/wordprocessingInk" xmlns:wne="http://schemas.microsoft.com/office/word/2006/wordml" xmlns:wps="http://schemas.microsoft.com/office/word/2010/wordprocessingShape" mc:Ignorable="w14 w15 w16se w16cid w16 w16cex w16sdtdh wp14">
   <w:abstractNum w:abstractNumId="0" w15:restartNumberingAfterBreak="0">
     <w:nsid w:val="09A23D9F"/>
     <w:multiLevelType w:val="multilevel"/>

</xml_diff>